<commit_message>
Site updated: 2025-04-15 02:14:44
</commit_message>
<xml_diff>
--- a/2024/1126/folder-ganhuo/folder-maths/bi-da-xiao/比大小.docx
+++ b/2024/1126/folder-ganhuo/folder-maths/bi-da-xiao/比大小.docx
@@ -83,7 +83,6 @@
               <w:tab w:val="right" w:leader="dot" w:pos="8630"/>
             </w:tabs>
             <w:rPr>
-              <w:rFonts w:hint="eastAsia"/>
               <w:noProof/>
             </w:rPr>
           </w:pPr>
@@ -153,6 +152,7 @@
             </w:r>
             <w:r>
               <w:rPr>
+                <w:rFonts w:hint="eastAsia"/>
                 <w:noProof/>
                 <w:webHidden/>
               </w:rPr>
@@ -182,7 +182,6 @@
               <w:tab w:val="right" w:leader="dot" w:pos="8630"/>
             </w:tabs>
             <w:rPr>
-              <w:rFonts w:hint="eastAsia"/>
               <w:noProof/>
             </w:rPr>
           </w:pPr>
@@ -243,6 +242,7 @@
             </w:r>
             <w:r>
               <w:rPr>
+                <w:rFonts w:hint="eastAsia"/>
                 <w:noProof/>
                 <w:webHidden/>
               </w:rPr>
@@ -272,7 +272,6 @@
               <w:tab w:val="right" w:leader="dot" w:pos="8630"/>
             </w:tabs>
             <w:rPr>
-              <w:rFonts w:hint="eastAsia"/>
               <w:noProof/>
             </w:rPr>
           </w:pPr>
@@ -333,6 +332,7 @@
             </w:r>
             <w:r>
               <w:rPr>
+                <w:rFonts w:hint="eastAsia"/>
                 <w:noProof/>
                 <w:webHidden/>
               </w:rPr>
@@ -362,7 +362,6 @@
               <w:tab w:val="right" w:leader="dot" w:pos="8630"/>
             </w:tabs>
             <w:rPr>
-              <w:rFonts w:hint="eastAsia"/>
               <w:noProof/>
             </w:rPr>
           </w:pPr>
@@ -423,6 +422,7 @@
             </w:r>
             <w:r>
               <w:rPr>
+                <w:rFonts w:hint="eastAsia"/>
                 <w:noProof/>
                 <w:webHidden/>
               </w:rPr>
@@ -459,15 +459,15 @@
           <w:lang w:eastAsia="zh-CN"/>
         </w:rPr>
       </w:pPr>
-      <w:bookmarkStart w:id="0" w:name="方法选择"/>
-      <w:bookmarkStart w:id="1" w:name="_Toc183040728"/>
+      <w:bookmarkStart w:id="0" w:name="_Toc183040728"/>
+      <w:bookmarkStart w:id="1" w:name="方法选择"/>
       <w:r>
         <w:rPr>
           <w:lang w:eastAsia="zh-CN"/>
         </w:rPr>
         <w:t>方法选择</w:t>
       </w:r>
-      <w:bookmarkEnd w:id="1"/>
+      <w:bookmarkEnd w:id="0"/>
     </w:p>
     <w:p>
       <w:pPr>
@@ -490,16 +490,16 @@
           <w:lang w:eastAsia="zh-CN"/>
         </w:rPr>
       </w:pPr>
-      <w:bookmarkStart w:id="2" w:name="直接做商法"/>
-      <w:bookmarkStart w:id="3" w:name="_Toc183040729"/>
-      <w:bookmarkEnd w:id="0"/>
+      <w:bookmarkStart w:id="2" w:name="_Toc183040729"/>
+      <w:bookmarkStart w:id="3" w:name="直接做商法"/>
+      <w:bookmarkEnd w:id="1"/>
       <w:r>
         <w:rPr>
           <w:lang w:eastAsia="zh-CN"/>
         </w:rPr>
         <w:t>直接做商法</w:t>
       </w:r>
-      <w:bookmarkEnd w:id="3"/>
+      <w:bookmarkEnd w:id="2"/>
     </w:p>
     <w:p>
       <w:pPr>
@@ -557,8 +557,13 @@
         </w:rPr>
         <w:t>表示），那么我们可以直接做商得到大小关系，或和选取的基准数比较大小。</w:t>
       </w:r>
-      <w:r>
-        <w:t>详见例题。</w:t>
+      <w:proofErr w:type="spellStart"/>
+      <w:r>
+        <w:t>详见例题</w:t>
+      </w:r>
+      <w:proofErr w:type="spellEnd"/>
+      <w:r>
+        <w:t>。</w:t>
       </w:r>
     </w:p>
     <w:p>
@@ -679,6 +684,7 @@
           <m:t>,</m:t>
         </m:r>
       </m:oMath>
+      <w:proofErr w:type="gramStart"/>
       <w:r>
         <w:rPr>
           <w:lang w:eastAsia="zh-CN"/>
@@ -757,6 +763,7 @@
         </w:rPr>
         <w:t xml:space="preserve"> </w:t>
       </w:r>
+      <w:proofErr w:type="gramEnd"/>
       <m:oMath>
         <m:r>
           <w:rPr>
@@ -1031,9 +1038,11 @@
           <w:numId w:val="1"/>
         </w:numPr>
       </w:pPr>
+      <w:proofErr w:type="spellStart"/>
       <w:r>
         <w:t>解析</w:t>
       </w:r>
+      <w:proofErr w:type="spellEnd"/>
     </w:p>
     <w:p>
       <w:pPr>
@@ -1872,9 +1881,11 @@
           <w:numId w:val="1"/>
         </w:numPr>
       </w:pPr>
+      <w:proofErr w:type="spellStart"/>
       <w:r>
         <w:t>解析</w:t>
       </w:r>
+      <w:proofErr w:type="spellEnd"/>
     </w:p>
     <w:p>
       <w:pPr>
@@ -2950,9 +2961,11 @@
           <w:numId w:val="1"/>
         </w:numPr>
       </w:pPr>
+      <w:proofErr w:type="spellStart"/>
       <w:r>
         <w:t>解析</w:t>
       </w:r>
+      <w:proofErr w:type="spellEnd"/>
     </w:p>
     <w:p>
       <w:pPr>
@@ -3696,9 +3709,11 @@
         </w:rPr>
         <w:t>。</w:t>
       </w:r>
+      <w:proofErr w:type="spellStart"/>
       <w:r>
         <w:t>所以</w:t>
       </w:r>
+      <w:proofErr w:type="spellEnd"/>
       <m:oMath>
         <m:r>
           <w:rPr>
@@ -4411,8 +4426,13 @@
           <w:numId w:val="1"/>
         </w:numPr>
       </w:pPr>
-      <w:r>
-        <w:t>综上，</w:t>
+      <w:proofErr w:type="spellStart"/>
+      <w:r>
+        <w:t>综上</w:t>
+      </w:r>
+      <w:proofErr w:type="spellEnd"/>
+      <w:r>
+        <w:t>，</w:t>
       </w:r>
       <m:oMath>
         <m:r>
@@ -4896,9 +4916,11 @@
           <w:numId w:val="1"/>
         </w:numPr>
       </w:pPr>
+      <w:proofErr w:type="spellStart"/>
       <w:r>
         <w:t>解析</w:t>
       </w:r>
+      <w:proofErr w:type="spellEnd"/>
     </w:p>
     <w:p>
       <w:pPr>
@@ -5051,16 +5073,30 @@
           <w:lang w:eastAsia="zh-CN"/>
         </w:rPr>
       </w:pPr>
-      <w:bookmarkStart w:id="4" w:name="泰勒展开法"/>
-      <w:bookmarkStart w:id="5" w:name="_Toc183040730"/>
-      <w:bookmarkEnd w:id="2"/>
-      <w:r>
-        <w:rPr>
-          <w:lang w:eastAsia="zh-CN"/>
-        </w:rPr>
-        <w:t>泰勒展开法</w:t>
-      </w:r>
-      <w:bookmarkEnd w:id="5"/>
+      <w:bookmarkStart w:id="4" w:name="_Toc183040730"/>
+      <w:bookmarkStart w:id="5" w:name="泰勒展开法"/>
+      <w:bookmarkEnd w:id="3"/>
+      <w:r>
+        <w:rPr>
+          <w:lang w:eastAsia="zh-CN"/>
+        </w:rPr>
+        <w:t>泰</w:t>
+      </w:r>
+      <w:proofErr w:type="gramStart"/>
+      <w:r>
+        <w:rPr>
+          <w:lang w:eastAsia="zh-CN"/>
+        </w:rPr>
+        <w:t>勒展开</w:t>
+      </w:r>
+      <w:proofErr w:type="gramEnd"/>
+      <w:r>
+        <w:rPr>
+          <w:lang w:eastAsia="zh-CN"/>
+        </w:rPr>
+        <w:t>法</w:t>
+      </w:r>
+      <w:bookmarkEnd w:id="4"/>
     </w:p>
     <w:p>
       <w:pPr>
@@ -5108,14 +5144,27 @@
         </w:rPr>
         <w:t>”</w:t>
       </w:r>
-      <w:r>
-        <w:rPr>
-          <w:lang w:eastAsia="zh-CN"/>
-        </w:rPr>
-        <w:t>的题比常规方法快，无需复杂计算，且可以三个数一起比较，而无需两两单独比较。</w:t>
-      </w:r>
-      <w:r>
-        <w:t>详见例题。</w:t>
+      <w:proofErr w:type="gramStart"/>
+      <w:r>
+        <w:rPr>
+          <w:lang w:eastAsia="zh-CN"/>
+        </w:rPr>
+        <w:t>的题比常规</w:t>
+      </w:r>
+      <w:proofErr w:type="gramEnd"/>
+      <w:r>
+        <w:rPr>
+          <w:lang w:eastAsia="zh-CN"/>
+        </w:rPr>
+        <w:t>方法快，无需复杂计算，且可以三个数一起比较，而无需两两单独比较。</w:t>
+      </w:r>
+      <w:proofErr w:type="spellStart"/>
+      <w:r>
+        <w:t>详见例题</w:t>
+      </w:r>
+      <w:proofErr w:type="spellEnd"/>
+      <w:r>
+        <w:t>。</w:t>
       </w:r>
     </w:p>
     <w:p>
@@ -5244,11 +5293,19 @@
         </w:rPr>
         <w:t>/</w:t>
       </w:r>
-      <w:r>
-        <w:rPr>
-          <w:lang w:eastAsia="zh-CN"/>
-        </w:rPr>
-        <w:t>幂，三角函数），那么我们可以直接对该数进行泰勒展开。</w:t>
+      <w:proofErr w:type="gramStart"/>
+      <w:r>
+        <w:rPr>
+          <w:lang w:eastAsia="zh-CN"/>
+        </w:rPr>
+        <w:t>幂</w:t>
+      </w:r>
+      <w:proofErr w:type="gramEnd"/>
+      <w:r>
+        <w:rPr>
+          <w:lang w:eastAsia="zh-CN"/>
+        </w:rPr>
+        <w:t>，三角函数），那么我们可以直接对该数进行泰勒展开。</w:t>
       </w:r>
     </w:p>
     <w:p>
@@ -5322,6 +5379,7 @@
           <m:t>0.1</m:t>
         </m:r>
       </m:oMath>
+      <w:proofErr w:type="gramStart"/>
       <w:r>
         <w:rPr>
           <w:lang w:eastAsia="zh-CN"/>
@@ -5353,6 +5411,7 @@
         </w:rPr>
         <w:t>或</w:t>
       </w:r>
+      <w:proofErr w:type="gramEnd"/>
       <m:oMath>
         <m:r>
           <m:rPr>
@@ -7097,9 +7156,11 @@
           <w:numId w:val="1"/>
         </w:numPr>
       </w:pPr>
+      <w:proofErr w:type="spellStart"/>
       <w:r>
         <w:t>解析</w:t>
       </w:r>
+      <w:proofErr w:type="spellEnd"/>
     </w:p>
     <w:p>
       <w:pPr>
@@ -8717,8 +8778,13 @@
           <w:numId w:val="1"/>
         </w:numPr>
       </w:pPr>
-      <w:r>
-        <w:t>综上，</w:t>
+      <w:proofErr w:type="spellStart"/>
+      <w:r>
+        <w:t>综上</w:t>
+      </w:r>
+      <w:proofErr w:type="spellEnd"/>
+      <w:r>
+        <w:t>，</w:t>
       </w:r>
       <m:oMath>
         <m:r>
@@ -9073,13 +9139,59 @@
           <w:bCs/>
           <w:lang w:eastAsia="zh-CN"/>
         </w:rPr>
-        <w:t>无论是指对幂还是三角函数，统统都可以用泰勒公式展开成多项式相加的形式。</w:t>
-      </w:r>
-      <w:r>
-        <w:rPr>
-          <w:lang w:eastAsia="zh-CN"/>
-        </w:rPr>
-        <w:t>命题时，只要保证展开式的前一或两项相同，最后的得数就接近。知道了这一点，相信你也可以出类似的题吧？（毕竟先射箭后画靶，还是不难的）快来评论区分享你出的题吧！</w:t>
+        <w:t>无论是指对</w:t>
+      </w:r>
+      <w:proofErr w:type="gramStart"/>
+      <w:r>
+        <w:rPr>
+          <w:b/>
+          <w:bCs/>
+          <w:lang w:eastAsia="zh-CN"/>
+        </w:rPr>
+        <w:t>幂</w:t>
+      </w:r>
+      <w:proofErr w:type="gramEnd"/>
+      <w:r>
+        <w:rPr>
+          <w:b/>
+          <w:bCs/>
+          <w:lang w:eastAsia="zh-CN"/>
+        </w:rPr>
+        <w:t>还是三角函数，统统都可以用泰勒公式展开成多项式相加的形式。</w:t>
+      </w:r>
+      <w:r>
+        <w:rPr>
+          <w:lang w:eastAsia="zh-CN"/>
+        </w:rPr>
+        <w:t>命题时，只要保证展开式的前一或两项相同，最后的得数就接近。知道了这一点，相信你也可以出类似的题吧？（</w:t>
+      </w:r>
+      <w:proofErr w:type="gramStart"/>
+      <w:r>
+        <w:rPr>
+          <w:lang w:eastAsia="zh-CN"/>
+        </w:rPr>
+        <w:t>毕竟先</w:t>
+      </w:r>
+      <w:proofErr w:type="gramEnd"/>
+      <w:r>
+        <w:rPr>
+          <w:lang w:eastAsia="zh-CN"/>
+        </w:rPr>
+        <w:t>射箭后画靶，还是不难的）快来</w:t>
+      </w:r>
+      <w:proofErr w:type="gramStart"/>
+      <w:r>
+        <w:rPr>
+          <w:lang w:eastAsia="zh-CN"/>
+        </w:rPr>
+        <w:t>评论区</w:t>
+      </w:r>
+      <w:proofErr w:type="gramEnd"/>
+      <w:r>
+        <w:rPr>
+          <w:lang w:eastAsia="zh-CN"/>
+        </w:rPr>
+        <w:t>分享你出的题吧！</w:t>
       </w:r>
     </w:p>
     <w:p>
@@ -9506,9 +9618,11 @@
           <w:numId w:val="1"/>
         </w:numPr>
       </w:pPr>
+      <w:proofErr w:type="spellStart"/>
       <w:r>
         <w:t>解析</w:t>
       </w:r>
+      <w:proofErr w:type="spellEnd"/>
     </w:p>
     <w:p>
       <w:pPr>
@@ -10545,8 +10659,13 @@
           <w:numId w:val="1"/>
         </w:numPr>
       </w:pPr>
-      <w:r>
-        <w:t>综上，</w:t>
+      <w:proofErr w:type="spellStart"/>
+      <w:r>
+        <w:t>综上</w:t>
+      </w:r>
+      <w:proofErr w:type="spellEnd"/>
+      <w:r>
+        <w:t>，</w:t>
       </w:r>
       <m:oMath>
         <m:r>
@@ -10995,9 +11114,11 @@
           <w:numId w:val="1"/>
         </w:numPr>
       </w:pPr>
+      <w:proofErr w:type="spellStart"/>
       <w:r>
         <w:t>解析</w:t>
       </w:r>
+      <w:proofErr w:type="spellEnd"/>
     </w:p>
     <w:p>
       <w:pPr>
@@ -11844,20 +11965,27 @@
       <w:pPr>
         <w:pStyle w:val="1"/>
       </w:pPr>
-      <w:bookmarkStart w:id="6" w:name="构造函数法"/>
-      <w:bookmarkStart w:id="7" w:name="_Toc183040731"/>
-      <w:bookmarkEnd w:id="4"/>
+      <w:bookmarkStart w:id="6" w:name="_Toc183040731"/>
+      <w:bookmarkStart w:id="7" w:name="构造函数法"/>
+      <w:bookmarkEnd w:id="5"/>
+      <w:proofErr w:type="spellStart"/>
       <w:r>
         <w:t>构造函数法</w:t>
       </w:r>
-      <w:bookmarkEnd w:id="7"/>
+      <w:bookmarkEnd w:id="6"/>
+      <w:proofErr w:type="spellEnd"/>
     </w:p>
     <w:p>
       <w:pPr>
         <w:pStyle w:val="FirstParagraph"/>
       </w:pPr>
-      <w:r>
-        <w:t>何时及如何使用？</w:t>
+      <w:proofErr w:type="spellStart"/>
+      <w:r>
+        <w:t>何时及如何使用</w:t>
+      </w:r>
+      <w:proofErr w:type="spellEnd"/>
+      <w:r>
+        <w:t>？</w:t>
       </w:r>
     </w:p>
     <w:p>
@@ -12306,9 +12434,11 @@
           <w:numId w:val="1"/>
         </w:numPr>
       </w:pPr>
+      <w:proofErr w:type="spellStart"/>
       <w:r>
         <w:t>解析</w:t>
       </w:r>
+      <w:proofErr w:type="spellEnd"/>
     </w:p>
     <w:p>
       <w:pPr>
@@ -13134,9 +13264,11 @@
           <w:numId w:val="1"/>
         </w:numPr>
       </w:pPr>
+      <w:proofErr w:type="spellStart"/>
       <w:r>
         <w:t>所以</w:t>
       </w:r>
+      <w:proofErr w:type="spellEnd"/>
       <m:oMath>
         <m:r>
           <w:rPr>
@@ -13205,9 +13337,11 @@
           <w:numId w:val="1"/>
         </w:numPr>
       </w:pPr>
+      <w:proofErr w:type="spellStart"/>
       <w:r>
         <w:t>所以</w:t>
       </w:r>
+      <w:proofErr w:type="spellEnd"/>
       <m:oMath>
         <m:r>
           <w:rPr>
@@ -13502,7 +13636,7 @@
                   <w:rFonts w:ascii="Cambria Math" w:hAnsi="Cambria Math"/>
                   <w:lang w:eastAsia="zh-CN"/>
                 </w:rPr>
-                <m:t>ln</m:t>
+                <m:t>ln⁡(</m:t>
               </m:r>
               <m:r>
                 <w:rPr>
@@ -13544,6 +13678,13 @@
                   <w:lang w:eastAsia="zh-CN"/>
                 </w:rPr>
                 <m:t>1</m:t>
+              </m:r>
+              <m:r>
+                <w:rPr>
+                  <w:rFonts w:ascii="Cambria Math" w:hAnsi="Cambria Math"/>
+                  <w:lang w:eastAsia="zh-CN"/>
+                </w:rPr>
+                <m:t>)</m:t>
               </m:r>
               <m:r>
                 <m:rPr>
@@ -13577,7 +13718,7 @@
                 <w:rPr>
                   <w:rFonts w:ascii="Cambria Math" w:hAnsi="Cambria Math"/>
                 </w:rPr>
-                <m:t>ln</m:t>
+                <m:t>ln⁡(</m:t>
               </m:r>
               <m:r>
                 <w:rPr>
@@ -13614,6 +13755,12 @@
                   <w:rFonts w:ascii="Cambria Math" w:hAnsi="Cambria Math"/>
                 </w:rPr>
                 <m:t>1</m:t>
+              </m:r>
+              <m:r>
+                <w:rPr>
+                  <w:rFonts w:ascii="Cambria Math" w:hAnsi="Cambria Math"/>
+                </w:rPr>
+                <m:t>)</m:t>
               </m:r>
               <m:r>
                 <m:rPr>
@@ -13776,9 +13923,11 @@
           <w:numId w:val="1"/>
         </w:numPr>
       </w:pPr>
+      <w:proofErr w:type="spellStart"/>
       <w:r>
         <w:t>解析</w:t>
       </w:r>
+      <w:proofErr w:type="spellEnd"/>
     </w:p>
     <w:p>
       <w:pPr>
@@ -13965,9 +14114,11 @@
           <w:numId w:val="1"/>
         </w:numPr>
       </w:pPr>
+      <w:proofErr w:type="spellStart"/>
       <w:r>
         <w:t>可得</w:t>
       </w:r>
+      <w:proofErr w:type="spellEnd"/>
       <m:oMath>
         <m:sSup>
           <m:sSupPr>
@@ -14475,9 +14626,11 @@
           <w:numId w:val="1"/>
         </w:numPr>
       </w:pPr>
+      <w:proofErr w:type="spellStart"/>
       <w:r>
         <w:t>所以</w:t>
       </w:r>
+      <w:proofErr w:type="spellEnd"/>
       <m:oMath>
         <m:r>
           <m:rPr>
@@ -14562,6 +14715,7 @@
           <w:numId w:val="1"/>
         </w:numPr>
       </w:pPr>
+      <w:proofErr w:type="spellStart"/>
       <w:r>
         <w:t>故</w:t>
       </w:r>
@@ -14575,7 +14729,11 @@
         <w:t>B</w:t>
       </w:r>
       <w:r>
-        <w:t>错误。</w:t>
+        <w:t>错误</w:t>
+      </w:r>
+      <w:proofErr w:type="spellEnd"/>
+      <w:r>
+        <w:t>。</w:t>
       </w:r>
     </w:p>
     <w:p>
@@ -14585,9 +14743,11 @@
           <w:numId w:val="1"/>
         </w:numPr>
       </w:pPr>
+      <w:proofErr w:type="spellStart"/>
       <w:r>
         <w:t>而当</w:t>
       </w:r>
+      <w:proofErr w:type="spellEnd"/>
       <m:oMath>
         <m:r>
           <w:rPr>
@@ -14759,16 +14919,18 @@
           <w:numId w:val="1"/>
         </w:numPr>
       </w:pPr>
+      <w:proofErr w:type="spellStart"/>
       <w:r>
         <w:t>故选</w:t>
       </w:r>
       <w:r>
         <w:t>A</w:t>
       </w:r>
+      <w:proofErr w:type="spellEnd"/>
       <w:r>
         <w:t>。</w:t>
       </w:r>
-      <w:bookmarkEnd w:id="6"/>
+      <w:bookmarkEnd w:id="7"/>
     </w:p>
     <w:sectPr>
       <w:headerReference w:type="even" r:id="rId7"/>
@@ -14878,7 +15040,6 @@
         <w:bottom w:val="single" w:sz="4" w:space="1" w:color="auto"/>
       </w:pBdr>
       <w:rPr>
-        <w:rFonts w:hint="eastAsia"/>
         <w:lang w:eastAsia="zh-CN"/>
       </w:rPr>
     </w:pPr>
@@ -14889,6 +15050,7 @@
       </w:rPr>
       <w:t>公众号：</w:t>
     </w:r>
+    <w:proofErr w:type="spellStart"/>
     <w:r>
       <w:rPr>
         <w:rFonts w:hint="eastAsia"/>
@@ -14896,6 +15058,7 @@
       </w:rPr>
       <w:t>lzc</w:t>
     </w:r>
+    <w:proofErr w:type="spellEnd"/>
     <w:r>
       <w:rPr>
         <w:rFonts w:hint="eastAsia"/>

</xml_diff>